<commit_message>
Creación de ACP del SGI
Se crea Acta de Constitución de Proyecto del Sistema General de
Indicadores.
</commit_message>
<xml_diff>
--- a/3-tecnologia/1-sistemas/1-STC-Stack-de-Control/2-SMA-sistema-de-monitoreo-y-alertas/1-documentos/sma-acp-v1.docx
+++ b/3-tecnologia/1-sistemas/1-STC-Stack-de-Control/2-SMA-sistema-de-monitoreo-y-alertas/1-documentos/sma-acp-v1.docx
@@ -895,8 +895,6 @@
               <w:ind w:left="0"/>
               <w:rPr>
                 <w:rFonts w:ascii="Times New Roman" w:hAnsi="Times New Roman"/>
-                <w:sz w:val="22"/>
-                <w:szCs w:val="22"/>
               </w:rPr>
             </w:pPr>
             <w:r>
@@ -916,7 +914,7 @@
       <w:tr>
         <w:trPr>
           <w:cantSplit/>
-          <w:trHeight w:val="982"/>
+          <w:trHeight w:val="1341"/>
           <w:jc w:val="center"/>
         </w:trPr>
         <w:tc>
@@ -926,6 +924,7 @@
           <w:p>
             <w:pPr>
               <w:pStyle w:val="Textoindependiente"/>
+              <w:spacing w:before="120" w:after="120"/>
               <w:ind w:left="0"/>
               <w:jc w:val="left"/>
               <w:rPr>
@@ -936,14 +935,6 @@
                 <w:lang w:val="es-AR"/>
               </w:rPr>
             </w:pPr>
-            <w:r>
-              <w:rPr>
-                <w:rFonts w:ascii="Times New Roman" w:hAnsi="Times New Roman"/>
-                <w:sz w:val="22"/>
-                <w:szCs w:val="22"/>
-              </w:rPr>
-              <w:br/>
-            </w:r>
             <w:proofErr w:type="spellStart"/>
             <w:r>
               <w:rPr>
@@ -1032,7 +1023,155 @@
                 <w:sz w:val="18"/>
                 <w:szCs w:val="18"/>
               </w:rPr>
-              <w:t xml:space="preserve"> al control y la </w:t>
+              <w:t xml:space="preserve"> </w:t>
+            </w:r>
+            <w:r>
+              <w:rPr>
+                <w:rFonts w:ascii="Verdana" w:hAnsi="Verdana"/>
+                <w:sz w:val="18"/>
+                <w:szCs w:val="18"/>
+              </w:rPr>
+              <w:t xml:space="preserve">en </w:t>
+            </w:r>
+            <w:proofErr w:type="spellStart"/>
+            <w:r>
+              <w:rPr>
+                <w:rFonts w:ascii="Verdana" w:hAnsi="Verdana"/>
+                <w:sz w:val="18"/>
+                <w:szCs w:val="18"/>
+              </w:rPr>
+              <w:t>tiempo</w:t>
+            </w:r>
+            <w:proofErr w:type="spellEnd"/>
+            <w:r>
+              <w:rPr>
+                <w:rFonts w:ascii="Verdana" w:hAnsi="Verdana"/>
+                <w:sz w:val="18"/>
+                <w:szCs w:val="18"/>
+              </w:rPr>
+              <w:t xml:space="preserve"> real. C</w:t>
+            </w:r>
+            <w:r>
+              <w:rPr>
+                <w:rFonts w:ascii="Verdana" w:hAnsi="Verdana"/>
+                <w:sz w:val="18"/>
+                <w:szCs w:val="18"/>
+              </w:rPr>
+              <w:t>ontrol</w:t>
+            </w:r>
+            <w:r>
+              <w:rPr>
+                <w:rFonts w:ascii="Verdana" w:hAnsi="Verdana"/>
+                <w:sz w:val="18"/>
+                <w:szCs w:val="18"/>
+              </w:rPr>
+              <w:t xml:space="preserve"> de </w:t>
+            </w:r>
+            <w:proofErr w:type="spellStart"/>
+            <w:r>
+              <w:rPr>
+                <w:rFonts w:ascii="Verdana" w:hAnsi="Verdana"/>
+                <w:sz w:val="18"/>
+                <w:szCs w:val="18"/>
+              </w:rPr>
+              <w:t>alertas</w:t>
+            </w:r>
+            <w:proofErr w:type="spellEnd"/>
+            <w:r>
+              <w:rPr>
+                <w:rFonts w:ascii="Verdana" w:hAnsi="Verdana"/>
+                <w:sz w:val="18"/>
+                <w:szCs w:val="18"/>
+              </w:rPr>
+              <w:t xml:space="preserve"> de los </w:t>
+            </w:r>
+            <w:proofErr w:type="spellStart"/>
+            <w:r>
+              <w:rPr>
+                <w:rFonts w:ascii="Verdana" w:hAnsi="Verdana"/>
+                <w:sz w:val="18"/>
+                <w:szCs w:val="18"/>
+              </w:rPr>
+              <w:t>diferentes</w:t>
+            </w:r>
+            <w:proofErr w:type="spellEnd"/>
+            <w:r>
+              <w:rPr>
+                <w:rFonts w:ascii="Verdana" w:hAnsi="Verdana"/>
+                <w:sz w:val="18"/>
+                <w:szCs w:val="18"/>
+              </w:rPr>
+              <w:t xml:space="preserve"> </w:t>
+            </w:r>
+            <w:proofErr w:type="spellStart"/>
+            <w:r>
+              <w:rPr>
+                <w:rFonts w:ascii="Verdana" w:hAnsi="Verdana"/>
+                <w:sz w:val="18"/>
+                <w:szCs w:val="18"/>
+              </w:rPr>
+              <w:t>sistemas</w:t>
+            </w:r>
+            <w:proofErr w:type="spellEnd"/>
+            <w:r>
+              <w:rPr>
+                <w:rFonts w:ascii="Verdana" w:hAnsi="Verdana"/>
+                <w:sz w:val="18"/>
+                <w:szCs w:val="18"/>
+              </w:rPr>
+              <w:t xml:space="preserve"> </w:t>
+            </w:r>
+            <w:proofErr w:type="spellStart"/>
+            <w:r>
+              <w:rPr>
+                <w:rFonts w:ascii="Verdana" w:hAnsi="Verdana"/>
+                <w:sz w:val="18"/>
+                <w:szCs w:val="18"/>
+              </w:rPr>
+              <w:t>integrados</w:t>
+            </w:r>
+            <w:proofErr w:type="spellEnd"/>
+            <w:r>
+              <w:rPr>
+                <w:rFonts w:ascii="Verdana" w:hAnsi="Verdana"/>
+                <w:sz w:val="18"/>
+                <w:szCs w:val="18"/>
+              </w:rPr>
+              <w:t>.</w:t>
+            </w:r>
+            <w:r>
+              <w:rPr>
+                <w:rFonts w:ascii="Verdana" w:hAnsi="Verdana"/>
+                <w:sz w:val="18"/>
+                <w:szCs w:val="18"/>
+              </w:rPr>
+              <w:t xml:space="preserve"> </w:t>
+            </w:r>
+            <w:proofErr w:type="spellStart"/>
+            <w:r>
+              <w:rPr>
+                <w:rFonts w:ascii="Verdana" w:hAnsi="Verdana"/>
+                <w:sz w:val="18"/>
+                <w:szCs w:val="18"/>
+              </w:rPr>
+              <w:t>Agilizar</w:t>
+            </w:r>
+            <w:proofErr w:type="spellEnd"/>
+            <w:r>
+              <w:rPr>
+                <w:rFonts w:ascii="Verdana" w:hAnsi="Verdana"/>
+                <w:sz w:val="18"/>
+                <w:szCs w:val="18"/>
+              </w:rPr>
+              <w:t xml:space="preserve"> la</w:t>
+            </w:r>
+            <w:r>
+              <w:rPr>
+                <w:rFonts w:ascii="Verdana" w:hAnsi="Verdana"/>
+                <w:sz w:val="18"/>
+                <w:szCs w:val="18"/>
+              </w:rPr>
+              <w:t xml:space="preserve"> </w:t>
             </w:r>
             <w:proofErr w:type="spellStart"/>
             <w:r>
@@ -1077,7 +1216,7 @@
                 <w:sz w:val="18"/>
                 <w:szCs w:val="18"/>
               </w:rPr>
-              <w:t>ejecutados</w:t>
+              <w:t>determinar</w:t>
             </w:r>
             <w:proofErr w:type="spellEnd"/>
             <w:r>
@@ -1095,6 +1234,86 @@
                 <w:sz w:val="18"/>
                 <w:szCs w:val="18"/>
               </w:rPr>
+              <w:t>alertas</w:t>
+            </w:r>
+            <w:proofErr w:type="spellEnd"/>
+            <w:r>
+              <w:rPr>
+                <w:rFonts w:ascii="Verdana" w:hAnsi="Verdana"/>
+                <w:sz w:val="18"/>
+                <w:szCs w:val="18"/>
+              </w:rPr>
+              <w:t xml:space="preserve"> y </w:t>
+            </w:r>
+            <w:proofErr w:type="spellStart"/>
+            <w:r>
+              <w:rPr>
+                <w:rFonts w:ascii="Verdana" w:hAnsi="Verdana"/>
+                <w:sz w:val="18"/>
+                <w:szCs w:val="18"/>
+              </w:rPr>
+              <w:t>alarmas</w:t>
+            </w:r>
+            <w:proofErr w:type="spellEnd"/>
+            <w:r>
+              <w:rPr>
+                <w:rFonts w:ascii="Verdana" w:hAnsi="Verdana"/>
+                <w:sz w:val="18"/>
+                <w:szCs w:val="18"/>
+              </w:rPr>
+              <w:t xml:space="preserve"> de </w:t>
+            </w:r>
+            <w:proofErr w:type="spellStart"/>
+            <w:r>
+              <w:rPr>
+                <w:rFonts w:ascii="Verdana" w:hAnsi="Verdana"/>
+                <w:sz w:val="18"/>
+                <w:szCs w:val="18"/>
+              </w:rPr>
+              <w:t>emergencia</w:t>
+            </w:r>
+            <w:proofErr w:type="spellEnd"/>
+            <w:r>
+              <w:rPr>
+                <w:rFonts w:ascii="Verdana" w:hAnsi="Verdana"/>
+                <w:sz w:val="18"/>
+                <w:szCs w:val="18"/>
+              </w:rPr>
+              <w:t xml:space="preserve">. </w:t>
+            </w:r>
+            <w:proofErr w:type="spellStart"/>
+            <w:r>
+              <w:rPr>
+                <w:rFonts w:ascii="Verdana" w:hAnsi="Verdana"/>
+                <w:sz w:val="18"/>
+                <w:szCs w:val="18"/>
+              </w:rPr>
+              <w:t>E</w:t>
+            </w:r>
+            <w:r>
+              <w:rPr>
+                <w:rFonts w:ascii="Verdana" w:hAnsi="Verdana"/>
+                <w:sz w:val="18"/>
+                <w:szCs w:val="18"/>
+              </w:rPr>
+              <w:t>jecutados</w:t>
+            </w:r>
+            <w:proofErr w:type="spellEnd"/>
+            <w:r>
+              <w:rPr>
+                <w:rFonts w:ascii="Verdana" w:hAnsi="Verdana"/>
+                <w:sz w:val="18"/>
+                <w:szCs w:val="18"/>
+              </w:rPr>
+              <w:t xml:space="preserve"> </w:t>
+            </w:r>
+            <w:proofErr w:type="spellStart"/>
+            <w:r>
+              <w:rPr>
+                <w:rFonts w:ascii="Verdana" w:hAnsi="Verdana"/>
+                <w:sz w:val="18"/>
+                <w:szCs w:val="18"/>
+              </w:rPr>
               <w:t>sobre</w:t>
             </w:r>
             <w:proofErr w:type="spellEnd"/>
@@ -1266,25 +1485,7 @@
                 <w:sz w:val="18"/>
                 <w:szCs w:val="18"/>
               </w:rPr>
-              <w:t xml:space="preserve"> en </w:t>
-            </w:r>
-            <w:proofErr w:type="spellStart"/>
-            <w:r>
-              <w:rPr>
-                <w:rFonts w:ascii="Verdana" w:hAnsi="Verdana"/>
-                <w:sz w:val="18"/>
-                <w:szCs w:val="18"/>
-              </w:rPr>
-              <w:t>tiempo</w:t>
-            </w:r>
-            <w:proofErr w:type="spellEnd"/>
-            <w:r>
-              <w:rPr>
-                <w:rFonts w:ascii="Verdana" w:hAnsi="Verdana"/>
-                <w:sz w:val="18"/>
-                <w:szCs w:val="18"/>
-              </w:rPr>
-              <w:t xml:space="preserve"> real </w:t>
+              <w:t xml:space="preserve"> </w:t>
             </w:r>
             <w:proofErr w:type="spellStart"/>
             <w:r>
@@ -1384,6 +1585,60 @@
                 <w:szCs w:val="18"/>
               </w:rPr>
               <w:t>Operativa</w:t>
+            </w:r>
+            <w:proofErr w:type="spellEnd"/>
+            <w:r>
+              <w:rPr>
+                <w:rFonts w:ascii="Verdana" w:hAnsi="Verdana"/>
+                <w:sz w:val="18"/>
+                <w:szCs w:val="18"/>
+              </w:rPr>
+              <w:t xml:space="preserve"> y </w:t>
+            </w:r>
+            <w:proofErr w:type="spellStart"/>
+            <w:r>
+              <w:rPr>
+                <w:rFonts w:ascii="Verdana" w:hAnsi="Verdana"/>
+                <w:sz w:val="18"/>
+                <w:szCs w:val="18"/>
+              </w:rPr>
+              <w:t>monitorear</w:t>
+            </w:r>
+            <w:proofErr w:type="spellEnd"/>
+            <w:r>
+              <w:rPr>
+                <w:rFonts w:ascii="Verdana" w:hAnsi="Verdana"/>
+                <w:sz w:val="18"/>
+                <w:szCs w:val="18"/>
+              </w:rPr>
+              <w:t xml:space="preserve"> los </w:t>
+            </w:r>
+            <w:proofErr w:type="spellStart"/>
+            <w:r>
+              <w:rPr>
+                <w:rFonts w:ascii="Verdana" w:hAnsi="Verdana"/>
+                <w:sz w:val="18"/>
+                <w:szCs w:val="18"/>
+              </w:rPr>
+              <w:t>sistemas</w:t>
+            </w:r>
+            <w:proofErr w:type="spellEnd"/>
+            <w:r>
+              <w:rPr>
+                <w:rFonts w:ascii="Verdana" w:hAnsi="Verdana"/>
+                <w:sz w:val="18"/>
+                <w:szCs w:val="18"/>
+              </w:rPr>
+              <w:t xml:space="preserve"> de </w:t>
+            </w:r>
+            <w:proofErr w:type="spellStart"/>
+            <w:r>
+              <w:rPr>
+                <w:rFonts w:ascii="Verdana" w:hAnsi="Verdana"/>
+                <w:sz w:val="18"/>
+                <w:szCs w:val="18"/>
+              </w:rPr>
+              <w:t>seguridad</w:t>
             </w:r>
             <w:proofErr w:type="spellEnd"/>
             <w:r>
@@ -1496,26 +1751,26 @@
               <w:autoSpaceDE w:val="0"/>
               <w:autoSpaceDN w:val="0"/>
               <w:adjustRightInd w:val="0"/>
-              <w:ind w:left="0"/>
-              <w:rPr>
-                <w:rFonts w:ascii="Verdana" w:hAnsi="Verdana" w:cs="Arial"/>
-                <w:bCs/>
-                <w:color w:val="000000"/>
-                <w:sz w:val="18"/>
-                <w:szCs w:val="18"/>
-                <w:lang w:val="es-AR" w:eastAsia="es-ES"/>
-              </w:rPr>
-            </w:pPr>
-            <w:r>
-              <w:rPr>
-                <w:rFonts w:ascii="Verdana" w:hAnsi="Verdana" w:cs="Arial"/>
-                <w:bCs/>
-                <w:color w:val="000000"/>
-                <w:sz w:val="18"/>
-                <w:szCs w:val="18"/>
-                <w:lang w:val="es-AR" w:eastAsia="es-ES"/>
-              </w:rPr>
-              <w:br/>
+              <w:spacing w:before="120"/>
+              <w:ind w:left="0"/>
+              <w:rPr>
+                <w:rFonts w:ascii="Verdana" w:hAnsi="Verdana" w:cs="Arial"/>
+                <w:bCs/>
+                <w:color w:val="000000"/>
+                <w:sz w:val="18"/>
+                <w:szCs w:val="18"/>
+                <w:lang w:val="es-AR" w:eastAsia="es-ES"/>
+              </w:rPr>
+            </w:pPr>
+            <w:r>
+              <w:rPr>
+                <w:rFonts w:ascii="Verdana" w:hAnsi="Verdana" w:cs="Arial"/>
+                <w:bCs/>
+                <w:color w:val="000000"/>
+                <w:sz w:val="18"/>
+                <w:szCs w:val="18"/>
+                <w:lang w:val="es-AR" w:eastAsia="es-ES"/>
+              </w:rPr>
               <w:t xml:space="preserve">Realizar un </w:t>
             </w:r>
             <w:r>
@@ -1786,6 +2041,7 @@
               <w:autoSpaceDE w:val="0"/>
               <w:autoSpaceDN w:val="0"/>
               <w:adjustRightInd w:val="0"/>
+              <w:spacing w:after="120"/>
               <w:ind w:left="0"/>
               <w:rPr>
                 <w:rFonts w:ascii="Verdana" w:hAnsi="Verdana" w:cs="Arial"/>
@@ -1829,22 +2085,6 @@
               </w:rPr>
               <w:t xml:space="preserve"> La transacción de datos será con la interacción de los sistemas, por medio de la estructura existente de redes, almacenado la información en servidores dedicados. </w:t>
             </w:r>
-          </w:p>
-          <w:p>
-            <w:pPr>
-              <w:autoSpaceDE w:val="0"/>
-              <w:autoSpaceDN w:val="0"/>
-              <w:adjustRightInd w:val="0"/>
-              <w:ind w:left="0"/>
-              <w:rPr>
-                <w:rFonts w:ascii="Verdana" w:hAnsi="Verdana" w:cs="Arial"/>
-                <w:bCs/>
-                <w:color w:val="000000"/>
-                <w:sz w:val="18"/>
-                <w:szCs w:val="18"/>
-                <w:lang w:val="es-AR" w:eastAsia="es-ES"/>
-              </w:rPr>
-            </w:pPr>
           </w:p>
         </w:tc>
       </w:tr>
@@ -1932,7 +2172,7 @@
       <w:tr>
         <w:trPr>
           <w:cantSplit/>
-          <w:trHeight w:val="2007"/>
+          <w:trHeight w:val="1724"/>
           <w:jc w:val="center"/>
         </w:trPr>
         <w:tc>
@@ -1945,35 +2185,35 @@
               <w:ind w:left="0"/>
               <w:rPr>
                 <w:rFonts w:ascii="Verdana" w:hAnsi="Verdana"/>
+                <w:sz w:val="18"/>
+                <w:szCs w:val="18"/>
+                <w:lang w:val="es-AR"/>
+              </w:rPr>
+            </w:pPr>
+            <w:r>
+              <w:rPr>
+                <w:rFonts w:ascii="Verdana" w:hAnsi="Verdana"/>
+                <w:sz w:val="18"/>
+                <w:szCs w:val="18"/>
+                <w:lang w:val="es-AR"/>
+              </w:rPr>
+              <w:t>Alertar sobre posibles inconvenientes en los ámbitos de incumbencia de la CTO, para dar soporte a la solución de problemas y la toma de decisiones.</w:t>
+            </w:r>
+          </w:p>
+          <w:p>
+            <w:pPr>
+              <w:ind w:left="0"/>
+              <w:rPr>
+                <w:rFonts w:ascii="Verdana" w:hAnsi="Verdana"/>
                 <w:sz w:val="20"/>
                 <w:szCs w:val="20"/>
-                <w:lang w:val="es-AR"/>
-              </w:rPr>
-            </w:pPr>
-            <w:r>
-              <w:rPr>
-                <w:rFonts w:ascii="Verdana" w:hAnsi="Verdana"/>
-                <w:sz w:val="20"/>
-                <w:szCs w:val="20"/>
-                <w:lang w:val="es-AR"/>
-              </w:rPr>
-              <w:t>Alertar sobre posibles inconvenientes en los ámbitos de incumbencia de la CTO, para dar soporte a la solución de problemas y la toma de decisiones.</w:t>
-            </w:r>
-          </w:p>
-          <w:p>
-            <w:pPr>
-              <w:ind w:left="0"/>
-              <w:rPr>
-                <w:rFonts w:ascii="Verdana" w:hAnsi="Verdana"/>
-                <w:sz w:val="20"/>
-                <w:szCs w:val="20"/>
-              </w:rPr>
-            </w:pPr>
-            <w:r>
-              <w:rPr>
-                <w:rFonts w:ascii="Verdana" w:hAnsi="Verdana"/>
-                <w:sz w:val="20"/>
-                <w:szCs w:val="20"/>
+              </w:rPr>
+            </w:pPr>
+            <w:r>
+              <w:rPr>
+                <w:rFonts w:ascii="Verdana" w:hAnsi="Verdana"/>
+                <w:sz w:val="18"/>
+                <w:szCs w:val="18"/>
               </w:rPr>
               <w:t xml:space="preserve">El </w:t>
             </w:r>
@@ -1981,8 +2221,8 @@
             <w:r>
               <w:rPr>
                 <w:rFonts w:ascii="Verdana" w:hAnsi="Verdana"/>
-                <w:sz w:val="20"/>
-                <w:szCs w:val="20"/>
+                <w:sz w:val="18"/>
+                <w:szCs w:val="18"/>
               </w:rPr>
               <w:t>objetivo</w:t>
             </w:r>
@@ -1990,8 +2230,8 @@
             <w:r>
               <w:rPr>
                 <w:rFonts w:ascii="Verdana" w:hAnsi="Verdana"/>
-                <w:sz w:val="20"/>
-                <w:szCs w:val="20"/>
+                <w:sz w:val="18"/>
+                <w:szCs w:val="18"/>
               </w:rPr>
               <w:t xml:space="preserve"> del </w:t>
             </w:r>
@@ -1999,8 +2239,8 @@
             <w:r>
               <w:rPr>
                 <w:rFonts w:ascii="Verdana" w:hAnsi="Verdana"/>
-                <w:sz w:val="20"/>
-                <w:szCs w:val="20"/>
+                <w:sz w:val="18"/>
+                <w:szCs w:val="18"/>
               </w:rPr>
               <w:t>sistema</w:t>
             </w:r>
@@ -2008,8 +2248,8 @@
             <w:r>
               <w:rPr>
                 <w:rFonts w:ascii="Verdana" w:hAnsi="Verdana"/>
-                <w:sz w:val="20"/>
-                <w:szCs w:val="20"/>
+                <w:sz w:val="18"/>
+                <w:szCs w:val="18"/>
               </w:rPr>
               <w:t xml:space="preserve"> </w:t>
             </w:r>
@@ -2017,8 +2257,8 @@
             <w:r>
               <w:rPr>
                 <w:rFonts w:ascii="Verdana" w:hAnsi="Verdana"/>
-                <w:sz w:val="20"/>
-                <w:szCs w:val="20"/>
+                <w:sz w:val="18"/>
+                <w:szCs w:val="18"/>
               </w:rPr>
               <w:t>es</w:t>
             </w:r>
@@ -2026,8 +2266,8 @@
             <w:r>
               <w:rPr>
                 <w:rFonts w:ascii="Verdana" w:hAnsi="Verdana"/>
-                <w:sz w:val="20"/>
-                <w:szCs w:val="20"/>
+                <w:sz w:val="18"/>
+                <w:szCs w:val="18"/>
               </w:rPr>
               <w:t xml:space="preserve"> </w:t>
             </w:r>
@@ -2035,8 +2275,8 @@
             <w:r>
               <w:rPr>
                 <w:rFonts w:ascii="Verdana" w:hAnsi="Verdana"/>
-                <w:sz w:val="20"/>
-                <w:szCs w:val="20"/>
+                <w:sz w:val="18"/>
+                <w:szCs w:val="18"/>
               </w:rPr>
               <w:t>proveer</w:t>
             </w:r>
@@ -2044,8 +2284,8 @@
             <w:r>
               <w:rPr>
                 <w:rFonts w:ascii="Verdana" w:hAnsi="Verdana"/>
-                <w:sz w:val="20"/>
-                <w:szCs w:val="20"/>
+                <w:sz w:val="18"/>
+                <w:szCs w:val="18"/>
               </w:rPr>
               <w:t xml:space="preserve"> </w:t>
             </w:r>
@@ -2053,8 +2293,8 @@
             <w:r>
               <w:rPr>
                 <w:rFonts w:ascii="Verdana" w:hAnsi="Verdana"/>
-                <w:sz w:val="20"/>
-                <w:szCs w:val="20"/>
+                <w:sz w:val="18"/>
+                <w:szCs w:val="18"/>
               </w:rPr>
               <w:t>paneles</w:t>
             </w:r>
@@ -2062,8 +2302,8 @@
             <w:r>
               <w:rPr>
                 <w:rFonts w:ascii="Verdana" w:hAnsi="Verdana"/>
-                <w:sz w:val="20"/>
-                <w:szCs w:val="20"/>
+                <w:sz w:val="18"/>
+                <w:szCs w:val="18"/>
               </w:rPr>
               <w:t xml:space="preserve"> de control </w:t>
             </w:r>
@@ -2071,8 +2311,8 @@
             <w:r>
               <w:rPr>
                 <w:rFonts w:ascii="Verdana" w:hAnsi="Verdana"/>
-                <w:sz w:val="20"/>
-                <w:szCs w:val="20"/>
+                <w:sz w:val="18"/>
+                <w:szCs w:val="18"/>
               </w:rPr>
               <w:t>que</w:t>
             </w:r>
@@ -2080,8 +2320,8 @@
             <w:r>
               <w:rPr>
                 <w:rFonts w:ascii="Verdana" w:hAnsi="Verdana"/>
-                <w:sz w:val="20"/>
-                <w:szCs w:val="20"/>
+                <w:sz w:val="18"/>
+                <w:szCs w:val="18"/>
               </w:rPr>
               <w:t xml:space="preserve"> </w:t>
             </w:r>
@@ -2089,8 +2329,8 @@
             <w:r>
               <w:rPr>
                 <w:rFonts w:ascii="Verdana" w:hAnsi="Verdana"/>
-                <w:sz w:val="20"/>
-                <w:szCs w:val="20"/>
+                <w:sz w:val="18"/>
+                <w:szCs w:val="18"/>
               </w:rPr>
               <w:t>permitan</w:t>
             </w:r>
@@ -2098,8 +2338,8 @@
             <w:r>
               <w:rPr>
                 <w:rFonts w:ascii="Verdana" w:hAnsi="Verdana"/>
-                <w:sz w:val="20"/>
-                <w:szCs w:val="20"/>
+                <w:sz w:val="18"/>
+                <w:szCs w:val="18"/>
               </w:rPr>
               <w:t xml:space="preserve"> </w:t>
             </w:r>
@@ -2107,8 +2347,8 @@
             <w:r>
               <w:rPr>
                 <w:rFonts w:ascii="Verdana" w:hAnsi="Verdana"/>
-                <w:sz w:val="20"/>
-                <w:szCs w:val="20"/>
+                <w:sz w:val="18"/>
+                <w:szCs w:val="18"/>
               </w:rPr>
               <w:t>visualizar</w:t>
             </w:r>
@@ -2116,8 +2356,8 @@
             <w:r>
               <w:rPr>
                 <w:rFonts w:ascii="Verdana" w:hAnsi="Verdana"/>
-                <w:sz w:val="20"/>
-                <w:szCs w:val="20"/>
+                <w:sz w:val="18"/>
+                <w:szCs w:val="18"/>
               </w:rPr>
               <w:t xml:space="preserve"> en </w:t>
             </w:r>
@@ -2125,8 +2365,8 @@
             <w:r>
               <w:rPr>
                 <w:rFonts w:ascii="Verdana" w:hAnsi="Verdana"/>
-                <w:sz w:val="20"/>
-                <w:szCs w:val="20"/>
+                <w:sz w:val="18"/>
+                <w:szCs w:val="18"/>
               </w:rPr>
               <w:t>tiempo</w:t>
             </w:r>
@@ -2134,8 +2374,8 @@
             <w:r>
               <w:rPr>
                 <w:rFonts w:ascii="Verdana" w:hAnsi="Verdana"/>
-                <w:sz w:val="20"/>
-                <w:szCs w:val="20"/>
+                <w:sz w:val="18"/>
+                <w:szCs w:val="18"/>
               </w:rPr>
               <w:t xml:space="preserve"> real el </w:t>
             </w:r>
@@ -2143,8 +2383,8 @@
             <w:r>
               <w:rPr>
                 <w:rFonts w:ascii="Verdana" w:hAnsi="Verdana"/>
-                <w:sz w:val="20"/>
-                <w:szCs w:val="20"/>
+                <w:sz w:val="18"/>
+                <w:szCs w:val="18"/>
               </w:rPr>
               <w:t>estado</w:t>
             </w:r>
@@ -2152,8 +2392,8 @@
             <w:r>
               <w:rPr>
                 <w:rFonts w:ascii="Verdana" w:hAnsi="Verdana"/>
-                <w:sz w:val="20"/>
-                <w:szCs w:val="20"/>
+                <w:sz w:val="18"/>
+                <w:szCs w:val="18"/>
               </w:rPr>
               <w:t xml:space="preserve"> de </w:t>
             </w:r>
@@ -2161,8 +2401,8 @@
             <w:r>
               <w:rPr>
                 <w:rFonts w:ascii="Verdana" w:hAnsi="Verdana"/>
-                <w:sz w:val="20"/>
-                <w:szCs w:val="20"/>
+                <w:sz w:val="18"/>
+                <w:szCs w:val="18"/>
               </w:rPr>
               <w:t>diferentes</w:t>
             </w:r>
@@ -2170,8 +2410,8 @@
             <w:r>
               <w:rPr>
                 <w:rFonts w:ascii="Verdana" w:hAnsi="Verdana"/>
-                <w:sz w:val="20"/>
-                <w:szCs w:val="20"/>
+                <w:sz w:val="18"/>
+                <w:szCs w:val="18"/>
               </w:rPr>
               <w:t xml:space="preserve"> </w:t>
             </w:r>
@@ -2179,8 +2419,8 @@
             <w:r>
               <w:rPr>
                 <w:rFonts w:ascii="Verdana" w:hAnsi="Verdana"/>
-                <w:sz w:val="20"/>
-                <w:szCs w:val="20"/>
+                <w:sz w:val="18"/>
+                <w:szCs w:val="18"/>
               </w:rPr>
               <w:t>componentes</w:t>
             </w:r>
@@ -2188,8 +2428,8 @@
             <w:r>
               <w:rPr>
                 <w:rFonts w:ascii="Verdana" w:hAnsi="Verdana"/>
-                <w:sz w:val="20"/>
-                <w:szCs w:val="20"/>
+                <w:sz w:val="18"/>
+                <w:szCs w:val="18"/>
               </w:rPr>
               <w:t xml:space="preserve">, a </w:t>
             </w:r>
@@ -2197,8 +2437,8 @@
             <w:r>
               <w:rPr>
                 <w:rFonts w:ascii="Verdana" w:hAnsi="Verdana"/>
-                <w:sz w:val="20"/>
-                <w:szCs w:val="20"/>
+                <w:sz w:val="18"/>
+                <w:szCs w:val="18"/>
               </w:rPr>
               <w:t>discreción</w:t>
             </w:r>
@@ -2206,8 +2446,8 @@
             <w:r>
               <w:rPr>
                 <w:rFonts w:ascii="Verdana" w:hAnsi="Verdana"/>
-                <w:sz w:val="20"/>
-                <w:szCs w:val="20"/>
+                <w:sz w:val="18"/>
+                <w:szCs w:val="18"/>
               </w:rPr>
               <w:t xml:space="preserve">, del </w:t>
             </w:r>
@@ -2215,8 +2455,8 @@
             <w:r>
               <w:rPr>
                 <w:rFonts w:ascii="Verdana" w:hAnsi="Verdana"/>
-                <w:sz w:val="20"/>
-                <w:szCs w:val="20"/>
+                <w:sz w:val="18"/>
+                <w:szCs w:val="18"/>
               </w:rPr>
               <w:t>edificio</w:t>
             </w:r>
@@ -2224,8 +2464,8 @@
             <w:r>
               <w:rPr>
                 <w:rFonts w:ascii="Verdana" w:hAnsi="Verdana"/>
-                <w:sz w:val="20"/>
-                <w:szCs w:val="20"/>
+                <w:sz w:val="18"/>
+                <w:szCs w:val="18"/>
               </w:rPr>
               <w:t xml:space="preserve"> </w:t>
             </w:r>
@@ -2233,8 +2473,8 @@
             <w:r>
               <w:rPr>
                 <w:rFonts w:ascii="Verdana" w:hAnsi="Verdana"/>
-                <w:sz w:val="20"/>
-                <w:szCs w:val="20"/>
+                <w:sz w:val="18"/>
+                <w:szCs w:val="18"/>
               </w:rPr>
               <w:t>inteligente</w:t>
             </w:r>
@@ -2242,8 +2482,8 @@
             <w:r>
               <w:rPr>
                 <w:rFonts w:ascii="Verdana" w:hAnsi="Verdana"/>
-                <w:sz w:val="20"/>
-                <w:szCs w:val="20"/>
+                <w:sz w:val="18"/>
+                <w:szCs w:val="18"/>
               </w:rPr>
               <w:t xml:space="preserve">. El </w:t>
             </w:r>
@@ -2251,8 +2491,8 @@
             <w:r>
               <w:rPr>
                 <w:rFonts w:ascii="Verdana" w:hAnsi="Verdana"/>
-                <w:sz w:val="20"/>
-                <w:szCs w:val="20"/>
+                <w:sz w:val="18"/>
+                <w:szCs w:val="18"/>
               </w:rPr>
               <w:t>mismo</w:t>
             </w:r>
@@ -2260,8 +2500,8 @@
             <w:r>
               <w:rPr>
                 <w:rFonts w:ascii="Verdana" w:hAnsi="Verdana"/>
-                <w:sz w:val="20"/>
-                <w:szCs w:val="20"/>
+                <w:sz w:val="18"/>
+                <w:szCs w:val="18"/>
               </w:rPr>
               <w:t xml:space="preserve"> </w:t>
             </w:r>
@@ -2269,8 +2509,8 @@
             <w:r>
               <w:rPr>
                 <w:rFonts w:ascii="Verdana" w:hAnsi="Verdana"/>
-                <w:sz w:val="20"/>
-                <w:szCs w:val="20"/>
+                <w:sz w:val="18"/>
+                <w:szCs w:val="18"/>
               </w:rPr>
               <w:t>permitirá</w:t>
             </w:r>
@@ -2278,8 +2518,8 @@
             <w:r>
               <w:rPr>
                 <w:rFonts w:ascii="Verdana" w:hAnsi="Verdana"/>
-                <w:sz w:val="20"/>
-                <w:szCs w:val="20"/>
+                <w:sz w:val="18"/>
+                <w:szCs w:val="18"/>
               </w:rPr>
               <w:t xml:space="preserve"> la </w:t>
             </w:r>
@@ -2287,8 +2527,8 @@
             <w:r>
               <w:rPr>
                 <w:rFonts w:ascii="Verdana" w:hAnsi="Verdana"/>
-                <w:sz w:val="20"/>
-                <w:szCs w:val="20"/>
+                <w:sz w:val="18"/>
+                <w:szCs w:val="18"/>
               </w:rPr>
               <w:t>visualización</w:t>
             </w:r>
@@ -2296,8 +2536,8 @@
             <w:r>
               <w:rPr>
                 <w:rFonts w:ascii="Verdana" w:hAnsi="Verdana"/>
-                <w:sz w:val="20"/>
-                <w:szCs w:val="20"/>
+                <w:sz w:val="18"/>
+                <w:szCs w:val="18"/>
               </w:rPr>
               <w:t xml:space="preserve"> del </w:t>
             </w:r>
@@ -2305,8 +2545,8 @@
             <w:r>
               <w:rPr>
                 <w:rFonts w:ascii="Verdana" w:hAnsi="Verdana"/>
-                <w:sz w:val="20"/>
-                <w:szCs w:val="20"/>
+                <w:sz w:val="18"/>
+                <w:szCs w:val="18"/>
               </w:rPr>
               <w:t>estado</w:t>
             </w:r>
@@ -2314,8 +2554,8 @@
             <w:r>
               <w:rPr>
                 <w:rFonts w:ascii="Verdana" w:hAnsi="Verdana"/>
-                <w:sz w:val="20"/>
-                <w:szCs w:val="20"/>
+                <w:sz w:val="18"/>
+                <w:szCs w:val="18"/>
               </w:rPr>
               <w:t xml:space="preserve"> de </w:t>
             </w:r>
@@ -2323,8 +2563,8 @@
             <w:r>
               <w:rPr>
                 <w:rFonts w:ascii="Verdana" w:hAnsi="Verdana"/>
-                <w:sz w:val="20"/>
-                <w:szCs w:val="20"/>
+                <w:sz w:val="18"/>
+                <w:szCs w:val="18"/>
               </w:rPr>
               <w:t>esos</w:t>
             </w:r>
@@ -2332,8 +2572,8 @@
             <w:r>
               <w:rPr>
                 <w:rFonts w:ascii="Verdana" w:hAnsi="Verdana"/>
-                <w:sz w:val="20"/>
-                <w:szCs w:val="20"/>
+                <w:sz w:val="18"/>
+                <w:szCs w:val="18"/>
               </w:rPr>
               <w:t xml:space="preserve"> </w:t>
             </w:r>
@@ -2341,8 +2581,8 @@
             <w:r>
               <w:rPr>
                 <w:rFonts w:ascii="Verdana" w:hAnsi="Verdana"/>
-                <w:sz w:val="20"/>
-                <w:szCs w:val="20"/>
+                <w:sz w:val="18"/>
+                <w:szCs w:val="18"/>
               </w:rPr>
               <w:t>componentes</w:t>
             </w:r>
@@ -2350,8 +2590,8 @@
             <w:r>
               <w:rPr>
                 <w:rFonts w:ascii="Verdana" w:hAnsi="Verdana"/>
-                <w:sz w:val="20"/>
-                <w:szCs w:val="20"/>
+                <w:sz w:val="18"/>
+                <w:szCs w:val="18"/>
               </w:rPr>
               <w:t xml:space="preserve"> y </w:t>
             </w:r>
@@ -2359,8 +2599,8 @@
             <w:r>
               <w:rPr>
                 <w:rFonts w:ascii="Verdana" w:hAnsi="Verdana"/>
-                <w:sz w:val="20"/>
-                <w:szCs w:val="20"/>
+                <w:sz w:val="18"/>
+                <w:szCs w:val="18"/>
               </w:rPr>
               <w:t>mostrará</w:t>
             </w:r>
@@ -2368,8 +2608,8 @@
             <w:r>
               <w:rPr>
                 <w:rFonts w:ascii="Verdana" w:hAnsi="Verdana"/>
-                <w:sz w:val="20"/>
-                <w:szCs w:val="20"/>
+                <w:sz w:val="18"/>
+                <w:szCs w:val="18"/>
               </w:rPr>
               <w:t xml:space="preserve"> </w:t>
             </w:r>
@@ -2377,8 +2617,8 @@
             <w:r>
               <w:rPr>
                 <w:rFonts w:ascii="Verdana" w:hAnsi="Verdana"/>
-                <w:sz w:val="20"/>
-                <w:szCs w:val="20"/>
+                <w:sz w:val="18"/>
+                <w:szCs w:val="18"/>
               </w:rPr>
               <w:t>alertas</w:t>
             </w:r>
@@ -2386,8 +2626,8 @@
             <w:r>
               <w:rPr>
                 <w:rFonts w:ascii="Verdana" w:hAnsi="Verdana"/>
-                <w:sz w:val="20"/>
-                <w:szCs w:val="20"/>
+                <w:sz w:val="18"/>
+                <w:szCs w:val="18"/>
               </w:rPr>
               <w:t xml:space="preserve"> </w:t>
             </w:r>
@@ -2395,8 +2635,8 @@
             <w:r>
               <w:rPr>
                 <w:rFonts w:ascii="Verdana" w:hAnsi="Verdana"/>
-                <w:sz w:val="20"/>
-                <w:szCs w:val="20"/>
+                <w:sz w:val="18"/>
+                <w:szCs w:val="18"/>
               </w:rPr>
               <w:t>cuando</w:t>
             </w:r>
@@ -2404,8 +2644,8 @@
             <w:r>
               <w:rPr>
                 <w:rFonts w:ascii="Verdana" w:hAnsi="Verdana"/>
-                <w:sz w:val="20"/>
-                <w:szCs w:val="20"/>
+                <w:sz w:val="18"/>
+                <w:szCs w:val="18"/>
               </w:rPr>
               <w:t xml:space="preserve"> los </w:t>
             </w:r>
@@ -2413,8 +2653,8 @@
             <w:r>
               <w:rPr>
                 <w:rFonts w:ascii="Verdana" w:hAnsi="Verdana"/>
-                <w:sz w:val="20"/>
-                <w:szCs w:val="20"/>
+                <w:sz w:val="18"/>
+                <w:szCs w:val="18"/>
               </w:rPr>
               <w:t>estados</w:t>
             </w:r>
@@ -2422,8 +2662,8 @@
             <w:r>
               <w:rPr>
                 <w:rFonts w:ascii="Verdana" w:hAnsi="Verdana"/>
-                <w:sz w:val="20"/>
-                <w:szCs w:val="20"/>
+                <w:sz w:val="18"/>
+                <w:szCs w:val="18"/>
               </w:rPr>
               <w:t xml:space="preserve"> se </w:t>
             </w:r>
@@ -2431,8 +2671,8 @@
             <w:r>
               <w:rPr>
                 <w:rFonts w:ascii="Verdana" w:hAnsi="Verdana"/>
-                <w:sz w:val="20"/>
-                <w:szCs w:val="20"/>
+                <w:sz w:val="18"/>
+                <w:szCs w:val="18"/>
               </w:rPr>
               <w:t>escapen</w:t>
             </w:r>
@@ -2440,8 +2680,8 @@
             <w:r>
               <w:rPr>
                 <w:rFonts w:ascii="Verdana" w:hAnsi="Verdana"/>
-                <w:sz w:val="20"/>
-                <w:szCs w:val="20"/>
+                <w:sz w:val="18"/>
+                <w:szCs w:val="18"/>
               </w:rPr>
               <w:t xml:space="preserve"> de los </w:t>
             </w:r>
@@ -2449,8 +2689,8 @@
             <w:r>
               <w:rPr>
                 <w:rFonts w:ascii="Verdana" w:hAnsi="Verdana"/>
-                <w:sz w:val="20"/>
-                <w:szCs w:val="20"/>
+                <w:sz w:val="18"/>
+                <w:szCs w:val="18"/>
               </w:rPr>
               <w:t>valores</w:t>
             </w:r>
@@ -2458,8 +2698,8 @@
             <w:r>
               <w:rPr>
                 <w:rFonts w:ascii="Verdana" w:hAnsi="Verdana"/>
-                <w:sz w:val="20"/>
-                <w:szCs w:val="20"/>
+                <w:sz w:val="18"/>
+                <w:szCs w:val="18"/>
               </w:rPr>
               <w:t xml:space="preserve"> </w:t>
             </w:r>
@@ -2467,8 +2707,8 @@
             <w:r>
               <w:rPr>
                 <w:rFonts w:ascii="Verdana" w:hAnsi="Verdana"/>
-                <w:sz w:val="20"/>
-                <w:szCs w:val="20"/>
+                <w:sz w:val="18"/>
+                <w:szCs w:val="18"/>
               </w:rPr>
               <w:t>establecidos</w:t>
             </w:r>
@@ -2476,8 +2716,8 @@
             <w:r>
               <w:rPr>
                 <w:rFonts w:ascii="Verdana" w:hAnsi="Verdana"/>
-                <w:sz w:val="20"/>
-                <w:szCs w:val="20"/>
+                <w:sz w:val="18"/>
+                <w:szCs w:val="18"/>
               </w:rPr>
               <w:t xml:space="preserve">, los </w:t>
             </w:r>
@@ -2485,8 +2725,8 @@
             <w:r>
               <w:rPr>
                 <w:rFonts w:ascii="Verdana" w:hAnsi="Verdana"/>
-                <w:sz w:val="20"/>
-                <w:szCs w:val="20"/>
+                <w:sz w:val="18"/>
+                <w:szCs w:val="18"/>
               </w:rPr>
               <w:t>demás</w:t>
             </w:r>
@@ -2494,8 +2734,8 @@
             <w:r>
               <w:rPr>
                 <w:rFonts w:ascii="Verdana" w:hAnsi="Verdana"/>
-                <w:sz w:val="20"/>
-                <w:szCs w:val="20"/>
+                <w:sz w:val="18"/>
+                <w:szCs w:val="18"/>
               </w:rPr>
               <w:t xml:space="preserve"> </w:t>
             </w:r>
@@ -2503,8 +2743,8 @@
             <w:r>
               <w:rPr>
                 <w:rFonts w:ascii="Verdana" w:hAnsi="Verdana"/>
-                <w:sz w:val="20"/>
-                <w:szCs w:val="20"/>
+                <w:sz w:val="18"/>
+                <w:szCs w:val="18"/>
               </w:rPr>
               <w:t>sistemas</w:t>
             </w:r>
@@ -2512,8 +2752,8 @@
             <w:r>
               <w:rPr>
                 <w:rFonts w:ascii="Verdana" w:hAnsi="Verdana"/>
-                <w:sz w:val="20"/>
-                <w:szCs w:val="20"/>
+                <w:sz w:val="18"/>
+                <w:szCs w:val="18"/>
               </w:rPr>
               <w:t xml:space="preserve"> </w:t>
             </w:r>
@@ -2521,8 +2761,8 @@
             <w:r>
               <w:rPr>
                 <w:rFonts w:ascii="Verdana" w:hAnsi="Verdana"/>
-                <w:sz w:val="20"/>
-                <w:szCs w:val="20"/>
+                <w:sz w:val="18"/>
+                <w:szCs w:val="18"/>
               </w:rPr>
               <w:t>deben</w:t>
             </w:r>
@@ -2530,8 +2770,8 @@
             <w:r>
               <w:rPr>
                 <w:rFonts w:ascii="Verdana" w:hAnsi="Verdana"/>
-                <w:sz w:val="20"/>
-                <w:szCs w:val="20"/>
+                <w:sz w:val="18"/>
+                <w:szCs w:val="18"/>
               </w:rPr>
               <w:t xml:space="preserve"> </w:t>
             </w:r>
@@ -2539,8 +2779,8 @@
             <w:r>
               <w:rPr>
                 <w:rFonts w:ascii="Verdana" w:hAnsi="Verdana"/>
-                <w:sz w:val="20"/>
-                <w:szCs w:val="20"/>
+                <w:sz w:val="18"/>
+                <w:szCs w:val="18"/>
               </w:rPr>
               <w:t>alimentar</w:t>
             </w:r>
@@ -2548,8 +2788,8 @@
             <w:r>
               <w:rPr>
                 <w:rFonts w:ascii="Verdana" w:hAnsi="Verdana"/>
-                <w:sz w:val="20"/>
-                <w:szCs w:val="20"/>
+                <w:sz w:val="18"/>
+                <w:szCs w:val="18"/>
               </w:rPr>
               <w:t xml:space="preserve"> a </w:t>
             </w:r>
@@ -2557,8 +2797,8 @@
             <w:r>
               <w:rPr>
                 <w:rFonts w:ascii="Verdana" w:hAnsi="Verdana"/>
-                <w:sz w:val="20"/>
-                <w:szCs w:val="20"/>
+                <w:sz w:val="18"/>
+                <w:szCs w:val="18"/>
               </w:rPr>
               <w:t>este</w:t>
             </w:r>
@@ -2566,8 +2806,8 @@
             <w:r>
               <w:rPr>
                 <w:rFonts w:ascii="Verdana" w:hAnsi="Verdana"/>
-                <w:sz w:val="20"/>
-                <w:szCs w:val="20"/>
+                <w:sz w:val="18"/>
+                <w:szCs w:val="18"/>
               </w:rPr>
               <w:t xml:space="preserve"> con los </w:t>
             </w:r>
@@ -2575,8 +2815,8 @@
             <w:r>
               <w:rPr>
                 <w:rFonts w:ascii="Verdana" w:hAnsi="Verdana"/>
-                <w:sz w:val="20"/>
-                <w:szCs w:val="20"/>
+                <w:sz w:val="18"/>
+                <w:szCs w:val="18"/>
               </w:rPr>
               <w:t>estados</w:t>
             </w:r>
@@ -2584,8 +2824,8 @@
             <w:r>
               <w:rPr>
                 <w:rFonts w:ascii="Verdana" w:hAnsi="Verdana"/>
-                <w:sz w:val="20"/>
-                <w:szCs w:val="20"/>
+                <w:sz w:val="18"/>
+                <w:szCs w:val="18"/>
               </w:rPr>
               <w:t xml:space="preserve"> </w:t>
             </w:r>
@@ -2593,8 +2833,8 @@
             <w:r>
               <w:rPr>
                 <w:rFonts w:ascii="Verdana" w:hAnsi="Verdana"/>
-                <w:sz w:val="20"/>
-                <w:szCs w:val="20"/>
+                <w:sz w:val="18"/>
+                <w:szCs w:val="18"/>
               </w:rPr>
               <w:t>propios</w:t>
             </w:r>
@@ -2602,8 +2842,8 @@
             <w:r>
               <w:rPr>
                 <w:rFonts w:ascii="Verdana" w:hAnsi="Verdana"/>
-                <w:sz w:val="20"/>
-                <w:szCs w:val="20"/>
+                <w:sz w:val="18"/>
+                <w:szCs w:val="18"/>
               </w:rPr>
               <w:t xml:space="preserve"> de los </w:t>
             </w:r>
@@ -2611,8 +2851,8 @@
             <w:r>
               <w:rPr>
                 <w:rFonts w:ascii="Verdana" w:hAnsi="Verdana"/>
-                <w:sz w:val="20"/>
-                <w:szCs w:val="20"/>
+                <w:sz w:val="18"/>
+                <w:szCs w:val="18"/>
               </w:rPr>
               <w:t>componentes</w:t>
             </w:r>
@@ -2620,8 +2860,8 @@
             <w:r>
               <w:rPr>
                 <w:rFonts w:ascii="Verdana" w:hAnsi="Verdana"/>
-                <w:sz w:val="20"/>
-                <w:szCs w:val="20"/>
+                <w:sz w:val="18"/>
+                <w:szCs w:val="18"/>
               </w:rPr>
               <w:t>.</w:t>
             </w:r>
@@ -3038,15 +3278,6 @@
         </w:tc>
       </w:tr>
     </w:tbl>
-    <w:p>
-      <w:pPr>
-        <w:pStyle w:val="Textoindependiente"/>
-        <w:rPr>
-          <w:sz w:val="18"/>
-          <w:lang w:val="es-AR"/>
-        </w:rPr>
-      </w:pPr>
-    </w:p>
     <w:p>
       <w:pPr>
         <w:pStyle w:val="Textoindependiente"/>
@@ -3992,7 +4223,25 @@
                 <w:sz w:val="18"/>
                 <w:szCs w:val="18"/>
               </w:rPr>
-              <w:t xml:space="preserve">Relevamiento y definición de </w:t>
+              <w:t xml:space="preserve">Relevamiento y </w:t>
+            </w:r>
+            <w:proofErr w:type="spellStart"/>
+            <w:r>
+              <w:rPr>
+                <w:rFonts w:ascii="Verdana" w:hAnsi="Verdana"/>
+                <w:sz w:val="18"/>
+                <w:szCs w:val="18"/>
+              </w:rPr>
+              <w:t>definición</w:t>
+            </w:r>
+            <w:proofErr w:type="spellEnd"/>
+            <w:r>
+              <w:rPr>
+                <w:rFonts w:ascii="Verdana" w:hAnsi="Verdana"/>
+                <w:sz w:val="18"/>
+                <w:szCs w:val="18"/>
+              </w:rPr>
+              <w:t xml:space="preserve"> de </w:t>
             </w:r>
             <w:proofErr w:type="spellStart"/>
             <w:r>
@@ -5316,8 +5565,6 @@
               <w:ind w:left="0"/>
               <w:rPr>
                 <w:rFonts w:ascii="Times New Roman" w:hAnsi="Times New Roman"/>
-                <w:sz w:val="22"/>
-                <w:szCs w:val="22"/>
               </w:rPr>
             </w:pPr>
             <w:r>
@@ -5489,8 +5736,6 @@
               <w:ind w:left="0"/>
               <w:rPr>
                 <w:rFonts w:ascii="Times New Roman" w:hAnsi="Times New Roman"/>
-                <w:sz w:val="22"/>
-                <w:szCs w:val="22"/>
               </w:rPr>
             </w:pPr>
             <w:r>
@@ -5645,8 +5890,6 @@
               <w:ind w:left="0"/>
               <w:rPr>
                 <w:rFonts w:ascii="Times New Roman" w:hAnsi="Times New Roman"/>
-                <w:sz w:val="22"/>
-                <w:szCs w:val="22"/>
               </w:rPr>
             </w:pPr>
             <w:r>
@@ -6358,6 +6601,7 @@
   <w:style w:type="character" w:default="1" w:styleId="Fuentedeprrafopredeter">
     <w:name w:val="Default Paragraph Font"/>
     <w:uiPriority w:val="1"/>
+    <w:semiHidden/>
     <w:unhideWhenUsed/>
   </w:style>
   <w:style w:type="table" w:default="1" w:styleId="Tablanormal">
@@ -6715,7 +6959,7 @@
 </file>
 
 <file path=customXml/itemProps1.xml><?xml version="1.0" encoding="utf-8"?>
-<ds:datastoreItem xmlns:ds="http://schemas.openxmlformats.org/officeDocument/2006/customXml" ds:itemID="{D57010BC-F915-4FD2-9513-5F4EEF86E05C}">
+<ds:datastoreItem xmlns:ds="http://schemas.openxmlformats.org/officeDocument/2006/customXml" ds:itemID="{FBE88073-3582-4C26-A083-DEC55A163D4B}">
   <ds:schemaRefs>
     <ds:schemaRef ds:uri="http://schemas.openxmlformats.org/officeDocument/2006/bibliography"/>
   </ds:schemaRefs>

</xml_diff>